<commit_message>
word file and readme edited
</commit_message>
<xml_diff>
--- a/MERN.docx
+++ b/MERN.docx
@@ -155,6 +155,9 @@
     <w:p/>
     <w:p>
       <w:r>
+        <w:rPr>
+          <w:noProof/>
+        </w:rPr>
         <w:drawing>
           <wp:anchor distT="0" distB="0" distL="114300" distR="114300" simplePos="0" relativeHeight="251658240" behindDoc="0" locked="0" layoutInCell="1" allowOverlap="1" wp14:anchorId="498AA51D" wp14:editId="3DBCAB1F">
             <wp:simplePos x="0" y="0"/>
@@ -477,6 +480,9 @@
     </w:p>
     <w:p>
       <w:r>
+        <w:rPr>
+          <w:noProof/>
+        </w:rPr>
         <w:drawing>
           <wp:anchor distT="0" distB="0" distL="114300" distR="114300" simplePos="0" relativeHeight="251659264" behindDoc="0" locked="0" layoutInCell="1" allowOverlap="1" wp14:anchorId="368B4F4D" wp14:editId="2615C00D">
             <wp:simplePos x="0" y="0"/>
@@ -716,10 +722,7 @@
         </w:numPr>
       </w:pPr>
       <w:r>
-        <w:t xml:space="preserve">@emotion/react: </w:t>
-      </w:r>
-      <w:r>
-        <w:t xml:space="preserve">(supportive library for </w:t>
+        <w:t xml:space="preserve">@emotion/react: (supportive library for </w:t>
       </w:r>
       <w:proofErr w:type="spellStart"/>
       <w:r>
@@ -739,13 +742,7 @@
         </w:numPr>
       </w:pPr>
       <w:r>
-        <w:t>@emotion/</w:t>
-      </w:r>
-      <w:r>
-        <w:t>styled</w:t>
-      </w:r>
-      <w:r>
-        <w:t xml:space="preserve">: (supportive library for </w:t>
+        <w:t xml:space="preserve">@emotion/styled: (supportive library for </w:t>
       </w:r>
       <w:proofErr w:type="spellStart"/>
       <w:r>
@@ -1122,27 +1119,625 @@
         <w:t>Why we make state variables: we need to change the value of the variable.</w:t>
       </w:r>
     </w:p>
+    <w:p/>
+    <w:p/>
+    <w:p>
+      <w:pPr>
+        <w:rPr>
+          <w:b/>
+        </w:rPr>
+      </w:pPr>
+      <w:r>
+        <w:rPr>
+          <w:b/>
+        </w:rPr>
+        <w:t>React hooks.</w:t>
+      </w:r>
+    </w:p>
+    <w:p>
+      <w:r>
+        <w:t>Use to manage the react life cycle. (render, change, again using …)</w:t>
+      </w:r>
+    </w:p>
+    <w:p/>
+    <w:p/>
+    <w:p>
+      <w:pPr>
+        <w:rPr>
+          <w:b/>
+          <w:sz w:val="48"/>
+          <w:szCs w:val="48"/>
+        </w:rPr>
+      </w:pPr>
+      <w:r>
+        <w:rPr>
+          <w:b/>
+          <w:sz w:val="48"/>
+          <w:szCs w:val="48"/>
+        </w:rPr>
+        <w:t>V 03</w:t>
+      </w:r>
+      <w:r>
+        <w:rPr>
+          <w:b/>
+          <w:sz w:val="48"/>
+          <w:szCs w:val="48"/>
+        </w:rPr>
+        <w:t xml:space="preserve"> - backend</w:t>
+      </w:r>
+    </w:p>
+    <w:p>
+      <w:proofErr w:type="spellStart"/>
+      <w:r>
+        <w:t>Npm</w:t>
+      </w:r>
+      <w:proofErr w:type="spellEnd"/>
+      <w:r>
+        <w:t xml:space="preserve"> </w:t>
+      </w:r>
+      <w:proofErr w:type="spellStart"/>
+      <w:r>
+        <w:t>init</w:t>
+      </w:r>
+      <w:proofErr w:type="spellEnd"/>
+      <w:r>
+        <w:t xml:space="preserve"> – to create </w:t>
+      </w:r>
+      <w:proofErr w:type="spellStart"/>
+      <w:proofErr w:type="gramStart"/>
+      <w:r>
+        <w:t>package.json</w:t>
+      </w:r>
+      <w:proofErr w:type="spellEnd"/>
+      <w:proofErr w:type="gramEnd"/>
+    </w:p>
+    <w:p>
+      <w:pPr>
+        <w:pStyle w:val="ListParagraph"/>
+        <w:numPr>
+          <w:ilvl w:val="0"/>
+          <w:numId w:val="5"/>
+        </w:numPr>
+      </w:pPr>
+      <w:r>
+        <w:t>Server.js – need a server to run backend</w:t>
+      </w:r>
+    </w:p>
+    <w:p>
+      <w:pPr>
+        <w:pStyle w:val="ListParagraph"/>
+        <w:numPr>
+          <w:ilvl w:val="0"/>
+          <w:numId w:val="5"/>
+        </w:numPr>
+      </w:pPr>
+      <w:r>
+        <w:t>App.js</w:t>
+      </w:r>
+    </w:p>
+    <w:p>
+      <w:pPr>
+        <w:pStyle w:val="ListParagraph"/>
+        <w:numPr>
+          <w:ilvl w:val="0"/>
+          <w:numId w:val="5"/>
+        </w:numPr>
+      </w:pPr>
+      <w:r>
+        <w:t>Controller.js</w:t>
+      </w:r>
+    </w:p>
+    <w:p/>
+    <w:p>
+      <w:pPr>
+        <w:rPr>
+          <w:b/>
+        </w:rPr>
+      </w:pPr>
+      <w:r>
+        <w:rPr>
+          <w:b/>
+        </w:rPr>
+        <w:t xml:space="preserve">Express.js </w:t>
+      </w:r>
+      <w:r>
+        <w:rPr>
+          <w:b/>
+        </w:rPr>
+        <w:t>–</w:t>
+      </w:r>
+      <w:r>
+        <w:rPr>
+          <w:b/>
+        </w:rPr>
+        <w:t xml:space="preserve"> </w:t>
+      </w:r>
+      <w:proofErr w:type="spellStart"/>
+      <w:r>
+        <w:rPr>
+          <w:b/>
+        </w:rPr>
+        <w:t>js</w:t>
+      </w:r>
+      <w:proofErr w:type="spellEnd"/>
+      <w:r>
+        <w:rPr>
+          <w:b/>
+        </w:rPr>
+        <w:t xml:space="preserve"> framework. Can use to create http servers. create REST APIs. </w:t>
+      </w:r>
+    </w:p>
+    <w:p>
+      <w:proofErr w:type="spellStart"/>
+      <w:r>
+        <w:t>Npm</w:t>
+      </w:r>
+      <w:proofErr w:type="spellEnd"/>
+      <w:r>
+        <w:t xml:space="preserve"> install</w:t>
+      </w:r>
+    </w:p>
+    <w:p>
+      <w:proofErr w:type="spellStart"/>
+      <w:r>
+        <w:t>Npm</w:t>
+      </w:r>
+      <w:proofErr w:type="spellEnd"/>
+      <w:r>
+        <w:t xml:space="preserve"> install express</w:t>
+      </w:r>
+    </w:p>
+    <w:p>
+      <w:proofErr w:type="spellStart"/>
+      <w:r>
+        <w:t>Npm</w:t>
+      </w:r>
+      <w:proofErr w:type="spellEnd"/>
+      <w:r>
+        <w:t xml:space="preserve"> install </w:t>
+      </w:r>
+      <w:proofErr w:type="spellStart"/>
+      <w:r>
+        <w:t>cors</w:t>
+      </w:r>
+      <w:proofErr w:type="spellEnd"/>
+      <w:r>
+        <w:t xml:space="preserve"> – </w:t>
+      </w:r>
+      <w:r>
+        <w:rPr>
+          <w:b/>
+        </w:rPr>
+        <w:t>cross origin resource sharing policy</w:t>
+      </w:r>
+      <w:r>
+        <w:t xml:space="preserve">.  – when one API from a domain try to access </w:t>
+      </w:r>
+      <w:proofErr w:type="spellStart"/>
+      <w:proofErr w:type="gramStart"/>
+      <w:r>
+        <w:t>an other</w:t>
+      </w:r>
+      <w:proofErr w:type="spellEnd"/>
+      <w:proofErr w:type="gramEnd"/>
+      <w:r>
+        <w:t xml:space="preserve"> </w:t>
+      </w:r>
+      <w:proofErr w:type="spellStart"/>
+      <w:r>
+        <w:t>api</w:t>
+      </w:r>
+      <w:proofErr w:type="spellEnd"/>
+      <w:r>
+        <w:t xml:space="preserve"> in other domain/origin, it is blocked by the browser.  </w:t>
+      </w:r>
+      <w:proofErr w:type="spellStart"/>
+      <w:r>
+        <w:t>Cors</w:t>
+      </w:r>
+      <w:proofErr w:type="spellEnd"/>
+      <w:r>
+        <w:t xml:space="preserve"> stops the sharing data among origins. We can manage it to which </w:t>
+      </w:r>
+      <w:proofErr w:type="spellStart"/>
+      <w:r>
+        <w:t>api</w:t>
+      </w:r>
+      <w:proofErr w:type="spellEnd"/>
+      <w:r>
+        <w:t xml:space="preserve"> need to be accessed or not.</w:t>
+      </w:r>
+    </w:p>
+    <w:p>
+      <w:r>
+        <w:t xml:space="preserve">We can stop blocking scenario by the browser by installing and managing </w:t>
+      </w:r>
+      <w:proofErr w:type="spellStart"/>
+      <w:r>
+        <w:t>cors</w:t>
+      </w:r>
+      <w:proofErr w:type="spellEnd"/>
+      <w:r>
+        <w:t>.</w:t>
+      </w:r>
+    </w:p>
+    <w:p/>
+    <w:p>
+      <w:r>
+        <w:t>API used to communicate between applications.</w:t>
+      </w:r>
+    </w:p>
+    <w:p>
+      <w:r>
+        <w:t xml:space="preserve">API has 2 things. </w:t>
+      </w:r>
+    </w:p>
+    <w:p>
+      <w:pPr>
+        <w:pStyle w:val="ListParagraph"/>
+        <w:numPr>
+          <w:ilvl w:val="0"/>
+          <w:numId w:val="6"/>
+        </w:numPr>
+      </w:pPr>
+      <w:r>
+        <w:t>Request</w:t>
+      </w:r>
+    </w:p>
+    <w:p>
+      <w:pPr>
+        <w:pStyle w:val="ListParagraph"/>
+        <w:numPr>
+          <w:ilvl w:val="0"/>
+          <w:numId w:val="6"/>
+        </w:numPr>
+      </w:pPr>
+      <w:r>
+        <w:t>Response</w:t>
+      </w:r>
+    </w:p>
+    <w:p/>
+    <w:p>
+      <w:proofErr w:type="spellStart"/>
+      <w:r>
+        <w:lastRenderedPageBreak/>
+        <w:t>Middleweares</w:t>
+      </w:r>
+      <w:proofErr w:type="spellEnd"/>
+      <w:r>
+        <w:t xml:space="preserve"> – use to make changes in requests and responses. (</w:t>
+      </w:r>
+      <w:proofErr w:type="spellStart"/>
+      <w:r>
+        <w:t>cors</w:t>
+      </w:r>
+      <w:proofErr w:type="spellEnd"/>
+      <w:r>
+        <w:t xml:space="preserve">, …, … </w:t>
+      </w:r>
+      <w:proofErr w:type="gramStart"/>
+      <w:r>
+        <w:t xml:space="preserve">  </w:t>
+      </w:r>
+      <w:r>
+        <w:t>)</w:t>
+      </w:r>
+      <w:proofErr w:type="gramEnd"/>
+    </w:p>
+    <w:p/>
+    <w:p/>
+    <w:p>
+      <w:pPr>
+        <w:rPr>
+          <w:b/>
+        </w:rPr>
+      </w:pPr>
+      <w:r>
+        <w:rPr>
+          <w:b/>
+        </w:rPr>
+        <w:t>To run the backend.</w:t>
+      </w:r>
+      <w:r>
+        <w:rPr>
+          <w:b/>
+        </w:rPr>
+        <w:t xml:space="preserve">  (here we use </w:t>
+      </w:r>
+      <w:proofErr w:type="spellStart"/>
+      <w:r>
+        <w:rPr>
+          <w:b/>
+        </w:rPr>
+        <w:t>nodemon</w:t>
+      </w:r>
+      <w:proofErr w:type="spellEnd"/>
+      <w:r>
+        <w:rPr>
+          <w:b/>
+        </w:rPr>
+        <w:t>)</w:t>
+      </w:r>
+    </w:p>
+    <w:p>
+      <w:proofErr w:type="spellStart"/>
+      <w:r>
+        <w:t>npm</w:t>
+      </w:r>
+      <w:proofErr w:type="spellEnd"/>
+      <w:r>
+        <w:t xml:space="preserve"> install </w:t>
+      </w:r>
+      <w:proofErr w:type="spellStart"/>
+      <w:r>
+        <w:t>nodemon</w:t>
+      </w:r>
+      <w:proofErr w:type="spellEnd"/>
+      <w:r>
+        <w:t xml:space="preserve"> -</w:t>
+      </w:r>
+      <w:proofErr w:type="gramStart"/>
+      <w:r>
+        <w:t>g  (</w:t>
+      </w:r>
+      <w:proofErr w:type="gramEnd"/>
+      <w:r>
+        <w:t>g for global installation)</w:t>
+      </w:r>
+    </w:p>
+    <w:p>
+      <w:proofErr w:type="spellStart"/>
+      <w:r>
+        <w:t>nodemon</w:t>
+      </w:r>
+      <w:proofErr w:type="spellEnd"/>
+      <w:r>
+        <w:t xml:space="preserve"> server.js</w:t>
+      </w:r>
+    </w:p>
+    <w:p/>
+    <w:p/>
+    <w:p>
+      <w:pPr>
+        <w:rPr>
+          <w:b/>
+        </w:rPr>
+      </w:pPr>
+      <w:r>
+        <w:rPr>
+          <w:b/>
+        </w:rPr>
+        <w:t>Create rest API</w:t>
+      </w:r>
+      <w:r>
+        <w:rPr>
+          <w:b/>
+        </w:rPr>
+        <w:t xml:space="preserve"> </w:t>
+      </w:r>
+    </w:p>
+    <w:p>
+      <w:proofErr w:type="gramStart"/>
+      <w:r>
+        <w:t>First</w:t>
+      </w:r>
+      <w:proofErr w:type="gramEnd"/>
+      <w:r>
+        <w:t xml:space="preserve"> we need to create controller functions to access data. </w:t>
+      </w:r>
+    </w:p>
+    <w:p>
+      <w:r>
+        <w:t xml:space="preserve">Then we can build </w:t>
+      </w:r>
+      <w:proofErr w:type="spellStart"/>
+      <w:r>
+        <w:t>apis</w:t>
+      </w:r>
+      <w:proofErr w:type="spellEnd"/>
+      <w:r>
+        <w:t xml:space="preserve"> for that controllers inside the app.js.</w:t>
+      </w:r>
+    </w:p>
+    <w:p/>
+    <w:p/>
+    <w:p>
+      <w:pPr>
+        <w:rPr>
+          <w:b/>
+          <w:sz w:val="48"/>
+          <w:szCs w:val="48"/>
+        </w:rPr>
+      </w:pPr>
+      <w:r>
+        <w:rPr>
+          <w:b/>
+          <w:sz w:val="48"/>
+          <w:szCs w:val="48"/>
+        </w:rPr>
+        <w:t>V 04</w:t>
+      </w:r>
+      <w:r>
+        <w:rPr>
+          <w:b/>
+          <w:sz w:val="48"/>
+          <w:szCs w:val="48"/>
+        </w:rPr>
+        <w:t xml:space="preserve"> - mongo DB</w:t>
+      </w:r>
+    </w:p>
+    <w:p>
+      <w:pPr>
+        <w:pStyle w:val="ListParagraph"/>
+        <w:numPr>
+          <w:ilvl w:val="0"/>
+          <w:numId w:val="6"/>
+        </w:numPr>
+      </w:pPr>
+      <w:r>
+        <w:t xml:space="preserve">Visit </w:t>
+      </w:r>
+      <w:proofErr w:type="spellStart"/>
+      <w:r>
+        <w:t>Mongodb</w:t>
+      </w:r>
+      <w:proofErr w:type="spellEnd"/>
+      <w:r>
+        <w:t xml:space="preserve"> atlas</w:t>
+      </w:r>
+    </w:p>
+    <w:p>
+      <w:pPr>
+        <w:pStyle w:val="ListParagraph"/>
+        <w:numPr>
+          <w:ilvl w:val="0"/>
+          <w:numId w:val="6"/>
+        </w:numPr>
+      </w:pPr>
+      <w:r>
+        <w:t>Create project</w:t>
+      </w:r>
+    </w:p>
+    <w:p>
+      <w:pPr>
+        <w:pStyle w:val="ListParagraph"/>
+        <w:numPr>
+          <w:ilvl w:val="0"/>
+          <w:numId w:val="6"/>
+        </w:numPr>
+      </w:pPr>
+      <w:r>
+        <w:t xml:space="preserve">Create </w:t>
+      </w:r>
+      <w:proofErr w:type="gramStart"/>
+      <w:r>
+        <w:t>cluster ?</w:t>
+      </w:r>
+      <w:proofErr w:type="gramEnd"/>
+    </w:p>
+    <w:p>
+      <w:pPr>
+        <w:pStyle w:val="ListParagraph"/>
+        <w:numPr>
+          <w:ilvl w:val="0"/>
+          <w:numId w:val="6"/>
+        </w:numPr>
+      </w:pPr>
+      <w:r>
+        <w:t xml:space="preserve"> go to connect -&gt; drivers - &gt; change settings for you… (python or node…) </w:t>
+      </w:r>
+    </w:p>
+    <w:p>
+      <w:pPr>
+        <w:pStyle w:val="ListParagraph"/>
+        <w:numPr>
+          <w:ilvl w:val="0"/>
+          <w:numId w:val="6"/>
+        </w:numPr>
+      </w:pPr>
+      <w:proofErr w:type="spellStart"/>
+      <w:r>
+        <w:t>npm</w:t>
+      </w:r>
+      <w:proofErr w:type="spellEnd"/>
+      <w:r>
+        <w:t xml:space="preserve"> install mongoose</w:t>
+      </w:r>
+    </w:p>
+    <w:p>
+      <w:r>
+        <w:t xml:space="preserve">Set up </w:t>
+      </w:r>
+      <w:proofErr w:type="spellStart"/>
+      <w:r>
+        <w:t>db</w:t>
+      </w:r>
+      <w:proofErr w:type="spellEnd"/>
+      <w:r>
+        <w:t xml:space="preserve"> inside the project… (add the </w:t>
+      </w:r>
+      <w:proofErr w:type="spellStart"/>
+      <w:r>
+        <w:t>uri</w:t>
+      </w:r>
+      <w:proofErr w:type="spellEnd"/>
+      <w:r>
+        <w:t>…)</w:t>
+      </w:r>
+    </w:p>
+    <w:p/>
+    <w:p/>
+    <w:p/>
+    <w:p>
+      <w:r>
+        <w:t xml:space="preserve">Normally we </w:t>
+      </w:r>
+      <w:proofErr w:type="gramStart"/>
+      <w:r>
+        <w:t>build  a</w:t>
+      </w:r>
+      <w:proofErr w:type="gramEnd"/>
+      <w:r>
+        <w:t xml:space="preserve"> model when using </w:t>
+      </w:r>
+      <w:proofErr w:type="spellStart"/>
+      <w:r>
+        <w:t>mongodb</w:t>
+      </w:r>
+      <w:proofErr w:type="spellEnd"/>
+      <w:r>
+        <w:t>.</w:t>
+      </w:r>
+    </w:p>
+    <w:p/>
+    <w:p>
+      <w:proofErr w:type="gramStart"/>
+      <w:r>
+        <w:t>Find(</w:t>
+      </w:r>
+      <w:proofErr w:type="gramEnd"/>
+      <w:r>
+        <w:t xml:space="preserve">) is similar to </w:t>
+      </w:r>
+      <w:proofErr w:type="spellStart"/>
+      <w:r>
+        <w:t>sql</w:t>
+      </w:r>
+      <w:proofErr w:type="spellEnd"/>
+      <w:r>
+        <w:t xml:space="preserve"> </w:t>
+      </w:r>
+      <w:r>
+        <w:t>select…</w:t>
+      </w:r>
+      <w:r>
+        <w:br/>
+        <w:t xml:space="preserve">in the find(), it return a </w:t>
+      </w:r>
+      <w:r>
+        <w:rPr>
+          <w:b/>
+        </w:rPr>
+        <w:t>promises</w:t>
+      </w:r>
+      <w:r>
+        <w:t xml:space="preserve">. What are the promises in </w:t>
+      </w:r>
+      <w:proofErr w:type="spellStart"/>
+      <w:r>
+        <w:t>javaScripts</w:t>
+      </w:r>
+      <w:proofErr w:type="spellEnd"/>
+      <w:r>
+        <w:t>.</w:t>
+      </w:r>
+    </w:p>
+    <w:p/>
     <w:p>
       <w:bookmarkStart w:id="0" w:name="_GoBack"/>
       <w:bookmarkEnd w:id="0"/>
-    </w:p>
-    <w:p/>
-    <w:p>
-      <w:pPr>
-        <w:rPr>
-          <w:b/>
-        </w:rPr>
-      </w:pPr>
-      <w:r>
-        <w:rPr>
-          <w:b/>
-        </w:rPr>
-        <w:t>React hooks.</w:t>
-      </w:r>
-    </w:p>
-    <w:p>
-      <w:r>
-        <w:t>Use to manage the react life cycle. (render, change, again using …)</w:t>
+      <w:r>
+        <w:t xml:space="preserve"> </w:t>
       </w:r>
     </w:p>
     <w:sectPr>
@@ -1321,6 +1916,230 @@
     </w:lvl>
   </w:abstractNum>
   <w:abstractNum w:abstractNumId="1" w15:restartNumberingAfterBreak="0">
+    <w:nsid w:val="0C1B0F3B"/>
+    <w:multiLevelType w:val="hybridMultilevel"/>
+    <w:tmpl w:val="CB3AF322"/>
+    <w:lvl w:ilvl="0" w:tplc="65B420B2">
+      <w:numFmt w:val="bullet"/>
+      <w:lvlText w:val="-"/>
+      <w:lvlJc w:val="left"/>
+      <w:pPr>
+        <w:ind w:left="720" w:hanging="360"/>
+      </w:pPr>
+      <w:rPr>
+        <w:rFonts w:ascii="Calibri" w:eastAsiaTheme="minorHAnsi" w:hAnsi="Calibri" w:cs="Calibri" w:hint="default"/>
+      </w:rPr>
+    </w:lvl>
+    <w:lvl w:ilvl="1" w:tplc="04090003" w:tentative="1">
+      <w:start w:val="1"/>
+      <w:numFmt w:val="bullet"/>
+      <w:lvlText w:val="o"/>
+      <w:lvlJc w:val="left"/>
+      <w:pPr>
+        <w:ind w:left="1440" w:hanging="360"/>
+      </w:pPr>
+      <w:rPr>
+        <w:rFonts w:ascii="Courier New" w:hAnsi="Courier New" w:cs="Courier New" w:hint="default"/>
+      </w:rPr>
+    </w:lvl>
+    <w:lvl w:ilvl="2" w:tplc="04090005" w:tentative="1">
+      <w:start w:val="1"/>
+      <w:numFmt w:val="bullet"/>
+      <w:lvlText w:val=""/>
+      <w:lvlJc w:val="left"/>
+      <w:pPr>
+        <w:ind w:left="2160" w:hanging="360"/>
+      </w:pPr>
+      <w:rPr>
+        <w:rFonts w:ascii="Wingdings" w:hAnsi="Wingdings" w:hint="default"/>
+      </w:rPr>
+    </w:lvl>
+    <w:lvl w:ilvl="3" w:tplc="04090001" w:tentative="1">
+      <w:start w:val="1"/>
+      <w:numFmt w:val="bullet"/>
+      <w:lvlText w:val=""/>
+      <w:lvlJc w:val="left"/>
+      <w:pPr>
+        <w:ind w:left="2880" w:hanging="360"/>
+      </w:pPr>
+      <w:rPr>
+        <w:rFonts w:ascii="Symbol" w:hAnsi="Symbol" w:hint="default"/>
+      </w:rPr>
+    </w:lvl>
+    <w:lvl w:ilvl="4" w:tplc="04090003" w:tentative="1">
+      <w:start w:val="1"/>
+      <w:numFmt w:val="bullet"/>
+      <w:lvlText w:val="o"/>
+      <w:lvlJc w:val="left"/>
+      <w:pPr>
+        <w:ind w:left="3600" w:hanging="360"/>
+      </w:pPr>
+      <w:rPr>
+        <w:rFonts w:ascii="Courier New" w:hAnsi="Courier New" w:cs="Courier New" w:hint="default"/>
+      </w:rPr>
+    </w:lvl>
+    <w:lvl w:ilvl="5" w:tplc="04090005" w:tentative="1">
+      <w:start w:val="1"/>
+      <w:numFmt w:val="bullet"/>
+      <w:lvlText w:val=""/>
+      <w:lvlJc w:val="left"/>
+      <w:pPr>
+        <w:ind w:left="4320" w:hanging="360"/>
+      </w:pPr>
+      <w:rPr>
+        <w:rFonts w:ascii="Wingdings" w:hAnsi="Wingdings" w:hint="default"/>
+      </w:rPr>
+    </w:lvl>
+    <w:lvl w:ilvl="6" w:tplc="04090001" w:tentative="1">
+      <w:start w:val="1"/>
+      <w:numFmt w:val="bullet"/>
+      <w:lvlText w:val=""/>
+      <w:lvlJc w:val="left"/>
+      <w:pPr>
+        <w:ind w:left="5040" w:hanging="360"/>
+      </w:pPr>
+      <w:rPr>
+        <w:rFonts w:ascii="Symbol" w:hAnsi="Symbol" w:hint="default"/>
+      </w:rPr>
+    </w:lvl>
+    <w:lvl w:ilvl="7" w:tplc="04090003" w:tentative="1">
+      <w:start w:val="1"/>
+      <w:numFmt w:val="bullet"/>
+      <w:lvlText w:val="o"/>
+      <w:lvlJc w:val="left"/>
+      <w:pPr>
+        <w:ind w:left="5760" w:hanging="360"/>
+      </w:pPr>
+      <w:rPr>
+        <w:rFonts w:ascii="Courier New" w:hAnsi="Courier New" w:cs="Courier New" w:hint="default"/>
+      </w:rPr>
+    </w:lvl>
+    <w:lvl w:ilvl="8" w:tplc="04090005" w:tentative="1">
+      <w:start w:val="1"/>
+      <w:numFmt w:val="bullet"/>
+      <w:lvlText w:val=""/>
+      <w:lvlJc w:val="left"/>
+      <w:pPr>
+        <w:ind w:left="6480" w:hanging="360"/>
+      </w:pPr>
+      <w:rPr>
+        <w:rFonts w:ascii="Wingdings" w:hAnsi="Wingdings" w:hint="default"/>
+      </w:rPr>
+    </w:lvl>
+  </w:abstractNum>
+  <w:abstractNum w:abstractNumId="2" w15:restartNumberingAfterBreak="0">
+    <w:nsid w:val="107A4B42"/>
+    <w:multiLevelType w:val="hybridMultilevel"/>
+    <w:tmpl w:val="E77E57FE"/>
+    <w:lvl w:ilvl="0" w:tplc="65B420B2">
+      <w:numFmt w:val="bullet"/>
+      <w:lvlText w:val="-"/>
+      <w:lvlJc w:val="left"/>
+      <w:pPr>
+        <w:ind w:left="720" w:hanging="360"/>
+      </w:pPr>
+      <w:rPr>
+        <w:rFonts w:ascii="Calibri" w:eastAsiaTheme="minorHAnsi" w:hAnsi="Calibri" w:cs="Calibri" w:hint="default"/>
+      </w:rPr>
+    </w:lvl>
+    <w:lvl w:ilvl="1" w:tplc="04090003" w:tentative="1">
+      <w:start w:val="1"/>
+      <w:numFmt w:val="bullet"/>
+      <w:lvlText w:val="o"/>
+      <w:lvlJc w:val="left"/>
+      <w:pPr>
+        <w:ind w:left="1440" w:hanging="360"/>
+      </w:pPr>
+      <w:rPr>
+        <w:rFonts w:ascii="Courier New" w:hAnsi="Courier New" w:cs="Courier New" w:hint="default"/>
+      </w:rPr>
+    </w:lvl>
+    <w:lvl w:ilvl="2" w:tplc="04090005" w:tentative="1">
+      <w:start w:val="1"/>
+      <w:numFmt w:val="bullet"/>
+      <w:lvlText w:val=""/>
+      <w:lvlJc w:val="left"/>
+      <w:pPr>
+        <w:ind w:left="2160" w:hanging="360"/>
+      </w:pPr>
+      <w:rPr>
+        <w:rFonts w:ascii="Wingdings" w:hAnsi="Wingdings" w:hint="default"/>
+      </w:rPr>
+    </w:lvl>
+    <w:lvl w:ilvl="3" w:tplc="04090001" w:tentative="1">
+      <w:start w:val="1"/>
+      <w:numFmt w:val="bullet"/>
+      <w:lvlText w:val=""/>
+      <w:lvlJc w:val="left"/>
+      <w:pPr>
+        <w:ind w:left="2880" w:hanging="360"/>
+      </w:pPr>
+      <w:rPr>
+        <w:rFonts w:ascii="Symbol" w:hAnsi="Symbol" w:hint="default"/>
+      </w:rPr>
+    </w:lvl>
+    <w:lvl w:ilvl="4" w:tplc="04090003" w:tentative="1">
+      <w:start w:val="1"/>
+      <w:numFmt w:val="bullet"/>
+      <w:lvlText w:val="o"/>
+      <w:lvlJc w:val="left"/>
+      <w:pPr>
+        <w:ind w:left="3600" w:hanging="360"/>
+      </w:pPr>
+      <w:rPr>
+        <w:rFonts w:ascii="Courier New" w:hAnsi="Courier New" w:cs="Courier New" w:hint="default"/>
+      </w:rPr>
+    </w:lvl>
+    <w:lvl w:ilvl="5" w:tplc="04090005" w:tentative="1">
+      <w:start w:val="1"/>
+      <w:numFmt w:val="bullet"/>
+      <w:lvlText w:val=""/>
+      <w:lvlJc w:val="left"/>
+      <w:pPr>
+        <w:ind w:left="4320" w:hanging="360"/>
+      </w:pPr>
+      <w:rPr>
+        <w:rFonts w:ascii="Wingdings" w:hAnsi="Wingdings" w:hint="default"/>
+      </w:rPr>
+    </w:lvl>
+    <w:lvl w:ilvl="6" w:tplc="04090001" w:tentative="1">
+      <w:start w:val="1"/>
+      <w:numFmt w:val="bullet"/>
+      <w:lvlText w:val=""/>
+      <w:lvlJc w:val="left"/>
+      <w:pPr>
+        <w:ind w:left="5040" w:hanging="360"/>
+      </w:pPr>
+      <w:rPr>
+        <w:rFonts w:ascii="Symbol" w:hAnsi="Symbol" w:hint="default"/>
+      </w:rPr>
+    </w:lvl>
+    <w:lvl w:ilvl="7" w:tplc="04090003" w:tentative="1">
+      <w:start w:val="1"/>
+      <w:numFmt w:val="bullet"/>
+      <w:lvlText w:val="o"/>
+      <w:lvlJc w:val="left"/>
+      <w:pPr>
+        <w:ind w:left="5760" w:hanging="360"/>
+      </w:pPr>
+      <w:rPr>
+        <w:rFonts w:ascii="Courier New" w:hAnsi="Courier New" w:cs="Courier New" w:hint="default"/>
+      </w:rPr>
+    </w:lvl>
+    <w:lvl w:ilvl="8" w:tplc="04090005" w:tentative="1">
+      <w:start w:val="1"/>
+      <w:numFmt w:val="bullet"/>
+      <w:lvlText w:val=""/>
+      <w:lvlJc w:val="left"/>
+      <w:pPr>
+        <w:ind w:left="6480" w:hanging="360"/>
+      </w:pPr>
+      <w:rPr>
+        <w:rFonts w:ascii="Wingdings" w:hAnsi="Wingdings" w:hint="default"/>
+      </w:rPr>
+    </w:lvl>
+  </w:abstractNum>
+  <w:abstractNum w:abstractNumId="3" w15:restartNumberingAfterBreak="0">
     <w:nsid w:val="359B270C"/>
     <w:multiLevelType w:val="hybridMultilevel"/>
     <w:tmpl w:val="4D26078C"/>
@@ -1433,7 +2252,7 @@
       </w:rPr>
     </w:lvl>
   </w:abstractNum>
-  <w:abstractNum w:abstractNumId="2" w15:restartNumberingAfterBreak="0">
+  <w:abstractNum w:abstractNumId="4" w15:restartNumberingAfterBreak="0">
     <w:nsid w:val="3B584D29"/>
     <w:multiLevelType w:val="hybridMultilevel"/>
     <w:tmpl w:val="BE08D0A8"/>
@@ -1546,7 +2365,7 @@
       </w:rPr>
     </w:lvl>
   </w:abstractNum>
-  <w:abstractNum w:abstractNumId="3" w15:restartNumberingAfterBreak="0">
+  <w:abstractNum w:abstractNumId="5" w15:restartNumberingAfterBreak="0">
     <w:nsid w:val="6C98474B"/>
     <w:multiLevelType w:val="hybridMultilevel"/>
     <w:tmpl w:val="A69C222C"/>
@@ -1660,16 +2479,22 @@
     </w:lvl>
   </w:abstractNum>
   <w:num w:numId="1">
-    <w:abstractNumId w:val="1"/>
+    <w:abstractNumId w:val="3"/>
   </w:num>
   <w:num w:numId="2">
     <w:abstractNumId w:val="0"/>
   </w:num>
   <w:num w:numId="3">
-    <w:abstractNumId w:val="2"/>
+    <w:abstractNumId w:val="4"/>
   </w:num>
   <w:num w:numId="4">
-    <w:abstractNumId w:val="3"/>
+    <w:abstractNumId w:val="5"/>
+  </w:num>
+  <w:num w:numId="5">
+    <w:abstractNumId w:val="1"/>
+  </w:num>
+  <w:num w:numId="6">
+    <w:abstractNumId w:val="2"/>
   </w:num>
 </w:numbering>
 </file>

</xml_diff>

<commit_message>
Basic CRUD functions created
</commit_message>
<xml_diff>
--- a/MERN.docx
+++ b/MERN.docx
@@ -1732,14 +1732,45 @@
         <w:t>.</w:t>
       </w:r>
     </w:p>
-    <w:p/>
-    <w:p>
+    <w:p>
+      <w:r>
+        <w:t>Can access to response and error using .then (it is like try catch)</w:t>
+      </w:r>
+      <w:r>
+        <w:t xml:space="preserve">   (</w:t>
+      </w:r>
+      <w:proofErr w:type="spellStart"/>
+      <w:r>
+        <w:t>promis</w:t>
+      </w:r>
+      <w:proofErr w:type="spellEnd"/>
+      <w:r>
+        <w:t xml:space="preserve"> </w:t>
+      </w:r>
+      <w:r>
+        <w:t xml:space="preserve">then, </w:t>
+      </w:r>
       <w:bookmarkStart w:id="0" w:name="_GoBack"/>
       <w:bookmarkEnd w:id="0"/>
       <w:r>
+        <w:t xml:space="preserve">catch </w:t>
+      </w:r>
+      <w:r>
+        <w:t>)</w:t>
+      </w:r>
+    </w:p>
+    <w:p/>
+    <w:p/>
+    <w:p/>
+    <w:p>
+      <w:r>
         <w:t xml:space="preserve"> </w:t>
       </w:r>
-    </w:p>
+      <w:r>
+        <w:t>Build CRUD operations…</w:t>
+      </w:r>
+    </w:p>
+    <w:p/>
     <w:sectPr>
       <w:pgSz w:w="12240" w:h="15840"/>
       <w:pgMar w:top="720" w:right="720" w:bottom="720" w:left="720" w:header="720" w:footer="720" w:gutter="0"/>

</xml_diff>